<commit_message>
Moving Resume and changing index page
</commit_message>
<xml_diff>
--- a/Extras/website content.docx
+++ b/Extras/website content.docx
@@ -46,6 +46,9 @@
     </w:p>
     <w:p>
       <w:r>
+        <w:rPr>
+          <w:noProof/>
+        </w:rPr>
         <w:drawing>
           <wp:inline distT="0" distB="0" distL="0" distR="0" wp14:anchorId="4F6E2C36" wp14:editId="01844E68">
             <wp:extent cx="4553585" cy="3296110"/>
@@ -86,6 +89,9 @@
     <w:p/>
     <w:p>
       <w:r>
+        <w:rPr>
+          <w:noProof/>
+        </w:rPr>
         <w:lastRenderedPageBreak/>
         <w:drawing>
           <wp:inline distT="0" distB="0" distL="0" distR="0" wp14:anchorId="0C6BEAF6" wp14:editId="515536B1">
@@ -126,6 +132,9 @@
     </w:p>
     <w:p>
       <w:r>
+        <w:rPr>
+          <w:noProof/>
+        </w:rPr>
         <w:drawing>
           <wp:inline distT="0" distB="0" distL="0" distR="0" wp14:anchorId="0A197F10" wp14:editId="3729ECFD">
             <wp:extent cx="5943600" cy="3381375"/>
@@ -289,6 +298,46 @@
                     <a:xfrm>
                       <a:off x="0" y="0"/>
                       <a:ext cx="5943600" cy="3922395"/>
+                    </a:xfrm>
+                    <a:prstGeom prst="rect">
+                      <a:avLst/>
+                    </a:prstGeom>
+                  </pic:spPr>
+                </pic:pic>
+              </a:graphicData>
+            </a:graphic>
+          </wp:inline>
+        </w:drawing>
+      </w:r>
+    </w:p>
+    <w:p>
+      <w:r>
+        <w:lastRenderedPageBreak/>
+        <w:drawing>
+          <wp:inline distT="0" distB="0" distL="0" distR="0" wp14:anchorId="27C89929" wp14:editId="6EE9E112">
+            <wp:extent cx="5782482" cy="7478169"/>
+            <wp:effectExtent l="0" t="0" r="8890" b="8890"/>
+            <wp:docPr id="404380491" name="Picture 1" descr="A close-up of a resume&#10;&#10;Description automatically generated"/>
+            <wp:cNvGraphicFramePr>
+              <a:graphicFrameLocks xmlns:a="http://schemas.openxmlformats.org/drawingml/2006/main" noChangeAspect="1"/>
+            </wp:cNvGraphicFramePr>
+            <a:graphic xmlns:a="http://schemas.openxmlformats.org/drawingml/2006/main">
+              <a:graphicData uri="http://schemas.openxmlformats.org/drawingml/2006/picture">
+                <pic:pic xmlns:pic="http://schemas.openxmlformats.org/drawingml/2006/picture">
+                  <pic:nvPicPr>
+                    <pic:cNvPr id="404380491" name="Picture 1" descr="A close-up of a resume&#10;&#10;Description automatically generated"/>
+                    <pic:cNvPicPr/>
+                  </pic:nvPicPr>
+                  <pic:blipFill>
+                    <a:blip r:embed="rId11"/>
+                    <a:stretch>
+                      <a:fillRect/>
+                    </a:stretch>
+                  </pic:blipFill>
+                  <pic:spPr>
+                    <a:xfrm>
+                      <a:off x="0" y="0"/>
+                      <a:ext cx="5782482" cy="7478169"/>
                     </a:xfrm>
                     <a:prstGeom prst="rect">
                       <a:avLst/>

</xml_diff>

<commit_message>
Added Beamformer Section to Technical
</commit_message>
<xml_diff>
--- a/Extras/website content.docx
+++ b/Extras/website content.docx
@@ -312,6 +312,9 @@
     </w:p>
     <w:p>
       <w:r>
+        <w:rPr>
+          <w:noProof/>
+        </w:rPr>
         <w:lastRenderedPageBreak/>
         <w:drawing>
           <wp:inline distT="0" distB="0" distL="0" distR="0" wp14:anchorId="27C89929" wp14:editId="6EE9E112">
@@ -338,6 +341,92 @@
                     <a:xfrm>
                       <a:off x="0" y="0"/>
                       <a:ext cx="5782482" cy="7478169"/>
+                    </a:xfrm>
+                    <a:prstGeom prst="rect">
+                      <a:avLst/>
+                    </a:prstGeom>
+                  </pic:spPr>
+                </pic:pic>
+              </a:graphicData>
+            </a:graphic>
+          </wp:inline>
+        </w:drawing>
+      </w:r>
+    </w:p>
+    <w:p>
+      <w:r>
+        <w:lastRenderedPageBreak/>
+        <w:drawing>
+          <wp:inline distT="0" distB="0" distL="0" distR="0" wp14:anchorId="3EC4E713" wp14:editId="6AD2623C">
+            <wp:extent cx="3990975" cy="2286000"/>
+            <wp:effectExtent l="0" t="0" r="0" b="0"/>
+            <wp:docPr id="2137421566" name="Picture 1" descr="A diagram of a system&#10;&#10;Description automatically generated"/>
+            <wp:cNvGraphicFramePr>
+              <a:graphicFrameLocks xmlns:a="http://schemas.openxmlformats.org/drawingml/2006/main" noChangeAspect="1"/>
+            </wp:cNvGraphicFramePr>
+            <a:graphic xmlns:a="http://schemas.openxmlformats.org/drawingml/2006/main">
+              <a:graphicData uri="http://schemas.openxmlformats.org/drawingml/2006/picture">
+                <pic:pic xmlns:pic="http://schemas.openxmlformats.org/drawingml/2006/picture">
+                  <pic:nvPicPr>
+                    <pic:cNvPr id="2137421566" name="Picture 1" descr="A diagram of a system&#10;&#10;Description automatically generated"/>
+                    <pic:cNvPicPr/>
+                  </pic:nvPicPr>
+                  <pic:blipFill rotWithShape="1">
+                    <a:blip r:embed="rId12"/>
+                    <a:srcRect b="15194"/>
+                    <a:stretch/>
+                  </pic:blipFill>
+                  <pic:spPr bwMode="auto">
+                    <a:xfrm>
+                      <a:off x="0" y="0"/>
+                      <a:ext cx="3991532" cy="2286319"/>
+                    </a:xfrm>
+                    <a:prstGeom prst="rect">
+                      <a:avLst/>
+                    </a:prstGeom>
+                    <a:ln>
+                      <a:noFill/>
+                    </a:ln>
+                    <a:extLst>
+                      <a:ext uri="{53640926-AAD7-44D8-BBD7-CCE9431645EC}">
+                        <a14:shadowObscured xmlns:a14="http://schemas.microsoft.com/office/drawing/2010/main"/>
+                      </a:ext>
+                    </a:extLst>
+                  </pic:spPr>
+                </pic:pic>
+              </a:graphicData>
+            </a:graphic>
+          </wp:inline>
+        </w:drawing>
+      </w:r>
+    </w:p>
+    <w:p>
+      <w:r>
+        <w:drawing>
+          <wp:inline distT="0" distB="0" distL="0" distR="0" wp14:anchorId="09B61B35" wp14:editId="2500BF87">
+            <wp:extent cx="4067743" cy="3038899"/>
+            <wp:effectExtent l="0" t="0" r="9525" b="9525"/>
+            <wp:docPr id="1832608397" name="Picture 1" descr="A graph of a graph&#10;&#10;Description automatically generated"/>
+            <wp:cNvGraphicFramePr>
+              <a:graphicFrameLocks xmlns:a="http://schemas.openxmlformats.org/drawingml/2006/main" noChangeAspect="1"/>
+            </wp:cNvGraphicFramePr>
+            <a:graphic xmlns:a="http://schemas.openxmlformats.org/drawingml/2006/main">
+              <a:graphicData uri="http://schemas.openxmlformats.org/drawingml/2006/picture">
+                <pic:pic xmlns:pic="http://schemas.openxmlformats.org/drawingml/2006/picture">
+                  <pic:nvPicPr>
+                    <pic:cNvPr id="1832608397" name="Picture 1" descr="A graph of a graph&#10;&#10;Description automatically generated"/>
+                    <pic:cNvPicPr/>
+                  </pic:nvPicPr>
+                  <pic:blipFill>
+                    <a:blip r:embed="rId13"/>
+                    <a:stretch>
+                      <a:fillRect/>
+                    </a:stretch>
+                  </pic:blipFill>
+                  <pic:spPr>
+                    <a:xfrm>
+                      <a:off x="0" y="0"/>
+                      <a:ext cx="4067743" cy="3038899"/>
                     </a:xfrm>
                     <a:prstGeom prst="rect">
                       <a:avLst/>

</xml_diff>